<commit_message>
just added a few drafts/notes for the abstract is all
</commit_message>
<xml_diff>
--- a/abstract_notes.docx
+++ b/abstract_notes.docx
@@ -511,24 +511,14 @@
       <w:r>
         <w:t xml:space="preserve"> </w:t>
       </w:r>
-      <w:proofErr w:type="gramStart"/>
-      <w:r>
-        <w:t>Our</w:t>
-      </w:r>
-      <w:proofErr w:type="gramEnd"/>
-      <w:r>
-        <w:t xml:space="preserve"> pilot study (n=6) investigated relationships between VVIQ, Cardiff Anomalous Perceptions Scale (CAPS), and a reverse correlation task where participants identified target digits in white noise images. While correlations were not statistically significant, the VVIQ-CAPS relationship approached significance. The study revealed limitations in the reverse correlation paradigm, particularly the high number of trials required to generate recognizable composites.</w:t>
+      <w:r>
+        <w:t>Our pilot study (n=6) investigated relationships between VVIQ, Cardiff Anomalous Perceptions Scale (CAPS), and a reverse correlation task where participants identified target digits in white noise images. While correlations were not statistically significant, the VVIQ-CAPS relationship approached significance. The study revealed limitations in the reverse correlation paradigm, particularly the high number of trials required to generate recognizable composites.</w:t>
       </w:r>
       <w:r>
         <w:t xml:space="preserve"> </w:t>
       </w:r>
-      <w:proofErr w:type="gramStart"/>
-      <w:r>
-        <w:t>We</w:t>
-      </w:r>
-      <w:proofErr w:type="gramEnd"/>
-      <w:r>
-        <w:t xml:space="preserve"> propose a revised methodological approach to create a more efficient and ecologically valid assessment tool. This data-driven approach aims to:</w:t>
+      <w:r>
+        <w:t>We propose a revised methodological approach to create a more efficient and ecologically valid assessment tool. This data-driven approach aims to:</w:t>
       </w:r>
     </w:p>
     <w:p>
@@ -625,6 +615,345 @@
       </w:r>
       <w:r>
         <w:t xml:space="preserve"> pareidolic stimuli, potentially offering insights into visual processing and imagery. By focusing on the computational aspects of stimulus generation and evaluation, this methodology provides a novel framework for exploring the intersection of visual perception, pareidolia, and individual differences in visual experiences, with implications for both research and potential clinical applications.</w:t>
+      </w:r>
+    </w:p>
+    <w:p>
+      <w:r>
+        <w:t>--</w:t>
+      </w:r>
+    </w:p>
+    <w:p>
+      <w:r>
+        <w:t xml:space="preserve">We are now also apparently going to recreate the genetic version of the reverse correlation which I </w:t>
+      </w:r>
+      <w:proofErr w:type="spellStart"/>
+      <w:r>
+        <w:t>initialliy</w:t>
+      </w:r>
+      <w:proofErr w:type="spellEnd"/>
+      <w:r>
+        <w:t xml:space="preserve"> </w:t>
+      </w:r>
+      <w:proofErr w:type="spellStart"/>
+      <w:r>
+        <w:t>obkected</w:t>
+      </w:r>
+      <w:proofErr w:type="spellEnd"/>
+      <w:r>
+        <w:t xml:space="preserve"> to because it </w:t>
+      </w:r>
+      <w:proofErr w:type="spellStart"/>
+      <w:r>
+        <w:t>literaly</w:t>
+      </w:r>
+      <w:proofErr w:type="spellEnd"/>
+      <w:r>
+        <w:t xml:space="preserve"> goes against the whole definition of imagery in the </w:t>
+      </w:r>
+      <w:proofErr w:type="spellStart"/>
+      <w:r>
+        <w:t>sendse</w:t>
+      </w:r>
+      <w:proofErr w:type="spellEnd"/>
+      <w:r>
+        <w:t xml:space="preserve"> that that’s the ability to </w:t>
+      </w:r>
+      <w:proofErr w:type="spellStart"/>
+      <w:r>
+        <w:t>cojurre</w:t>
+      </w:r>
+      <w:proofErr w:type="spellEnd"/>
+      <w:r>
+        <w:t xml:space="preserve"> an image in one’s mind with the absence of outside stimuli but here the stimuli go beyond that, but its actually an </w:t>
+      </w:r>
+      <w:proofErr w:type="spellStart"/>
+      <w:r>
+        <w:t>empirircal</w:t>
+      </w:r>
+      <w:proofErr w:type="spellEnd"/>
+      <w:r>
+        <w:t xml:space="preserve"> question because in the </w:t>
+      </w:r>
+      <w:proofErr w:type="spellStart"/>
+      <w:r>
+        <w:t>fist</w:t>
+      </w:r>
+      <w:proofErr w:type="spellEnd"/>
+      <w:r>
+        <w:t xml:space="preserve"> few trials there is definitely not enough signal for us to say that they are just visually discriminating and its just something that get clearer and </w:t>
+      </w:r>
+      <w:proofErr w:type="spellStart"/>
+      <w:r>
+        <w:t>clerare</w:t>
+      </w:r>
+      <w:proofErr w:type="spellEnd"/>
+      <w:r>
+        <w:t xml:space="preserve"> as the participant go through the experiment so </w:t>
+      </w:r>
+      <w:proofErr w:type="spellStart"/>
+      <w:r>
+        <w:t>its</w:t>
+      </w:r>
+      <w:proofErr w:type="spellEnd"/>
+      <w:r>
+        <w:t xml:space="preserve"> all Gucci mane.</w:t>
+      </w:r>
+    </w:p>
+    <w:p>
+      <w:r>
+        <w:t>--</w:t>
+      </w:r>
+    </w:p>
+    <w:p>
+      <w:r>
+        <w:lastRenderedPageBreak/>
+        <w:t>New Draft:</w:t>
+      </w:r>
+      <w:r>
+        <w:br/>
+      </w:r>
+      <w:r>
+        <w:br/>
+      </w:r>
+      <w:r>
+        <w:t>Mental imagery is the cognitive process of creating or recreating sensory experiences in the mind without direct external stimuli.</w:t>
+      </w:r>
+    </w:p>
+    <w:p>
+      <w:r>
+        <w:t>Traditional assessments rely on self-report measures, such as the Vividness of Visual Imagery Questionnaire (VVIQ), which are inherently subjective. But how do we objectively measure mental images? One potential solution is pareidolia. Reverse correlation is a task that relies on pareidolia. We thus conducted a mind-reading trick/experiment. We asked 18 participants to choose any digit from 1-9. Participants were then shown noise images and selected those that resembled the mental image they had formed of their chosen digit. We employed a genetic search algorithm to guide the participants’ selections, so that their selected digit progressively formed from the noise, creating a “classification image”,</w:t>
+      </w:r>
+      <w:r>
+        <w:t xml:space="preserve"> which is just the sum of the stimuli in which the participants report seeing their chosen digit</w:t>
+      </w:r>
+      <w:r>
+        <w:t xml:space="preserve">. We input the generated classification images to deep neural network image classifiers trained at recognizing digits from images and were able to “mind-read” the participant’s imagined digit </w:t>
+      </w:r>
+      <w:r>
+        <w:t>40</w:t>
+      </w:r>
+      <w:r>
+        <w:t xml:space="preserve">% of the time (p&lt;.001; well above chance=11%). We also showed the classification images to a new set of participants, who were able to correctly identify the digits </w:t>
+      </w:r>
+      <w:commentRangeStart w:id="0"/>
+      <w:r>
+        <w:t>60</w:t>
+      </w:r>
+      <w:r>
+        <w:t xml:space="preserve">% </w:t>
+      </w:r>
+      <w:commentRangeEnd w:id="0"/>
+      <w:r>
+        <w:rPr>
+          <w:rStyle w:val="CommentReference"/>
+        </w:rPr>
+        <w:commentReference w:id="0"/>
+      </w:r>
+      <w:r>
+        <w:t xml:space="preserve">of the time. Thus, both humans and </w:t>
+      </w:r>
+      <w:r>
+        <w:t>DNNS</w:t>
+      </w:r>
+      <w:r>
+        <w:t xml:space="preserve"> can interpret the reconstructed mental images. We’ve thus demonstrated a method that can reconstruct and mind-read participants’ mental images</w:t>
+      </w:r>
+      <w:r>
+        <w:t xml:space="preserve">. In future, the </w:t>
+      </w:r>
+      <w:proofErr w:type="gramStart"/>
+      <w:r>
+        <w:t>DNNS  can</w:t>
+      </w:r>
+      <w:proofErr w:type="gramEnd"/>
+      <w:r>
+        <w:t xml:space="preserve"> act </w:t>
+      </w:r>
+      <w:r>
+        <w:t>as simulated observers to design stimulus sets that can induce pareidolia</w:t>
+      </w:r>
+      <w:r>
+        <w:t xml:space="preserve">, allowing for creation of further experiments that can measure things like individual differences in pareidolia activation/frequency. </w:t>
+      </w:r>
+      <w:r>
+        <w:t>This data-driven approach establishes a pipeline for objectively assessing visual imagery ability, with potential implications for both research and clinical applications in understanding the spectrum of visual imagery experiences.</w:t>
+      </w:r>
+    </w:p>
+    <w:p>
+      <w:r>
+        <w:t>--</w:t>
+      </w:r>
+    </w:p>
+    <w:p>
+      <w:r>
+        <w:t>Mental imagery is the cognitive process of creating or recreating sensory experiences in the mind without direct external stimuli. Traditional assessments rely on subjective self-report measures, such as the Vividness of Visual Imagery Questionnaire (VVIQ). To objectively measure mental images, we explored pareidolia through a reverse correlation task.</w:t>
+      </w:r>
+    </w:p>
+    <w:p>
+      <w:r>
+        <w:t xml:space="preserve">We conducted a mind-reading experiment with 18 participants, asking them to choose a digit from 1-9. Participants selected noise images resembling their mental image of the chosen digit. A </w:t>
+      </w:r>
+      <w:r>
+        <w:t>genetic search algorithm guided selection</w:t>
+      </w:r>
+      <w:r>
+        <w:t>,</w:t>
+      </w:r>
+      <w:r>
+        <w:t xml:space="preserve"> progressively forming the digit from noise</w:t>
+      </w:r>
+      <w:r>
+        <w:t>. The sum of these selections allows for the</w:t>
+      </w:r>
+      <w:r>
+        <w:t xml:space="preserve"> creat</w:t>
+      </w:r>
+      <w:r>
+        <w:t xml:space="preserve">ion of </w:t>
+      </w:r>
+      <w:r>
+        <w:t>a 'classification image'.</w:t>
+      </w:r>
+    </w:p>
+    <w:p>
+      <w:r>
+        <w:t>We input the generated classification images to deep neural network (DNN) image classifiers trained to recognise digits. The DNNs</w:t>
+      </w:r>
+      <w:r>
+        <w:t xml:space="preserve"> correctly identified </w:t>
+      </w:r>
+      <w:r>
+        <w:t>the participant's imagined digit 40% of the time (p&lt;.001; well above chance=11%). A new set of participants correctly identified the digits from classification images 60% of the time.</w:t>
+      </w:r>
+    </w:p>
+    <w:p>
+      <w:r>
+        <w:t>This method demonstrates the ability to reconstruct and mind-read participants' mental images, interpretable by both humans and DNNs. Future applications include using DNNs as simulated observers to design stimulus sets inducing pareidolia, enabling experiments measuring individual differences in pareidolia activation/frequency.</w:t>
+      </w:r>
+    </w:p>
+    <w:p>
+      <w:r>
+        <w:t>This data-driven approach establishes a pipeline for objectively assessing visual imagery ability, with potential implications for research and clinical applications in understanding the spectrum of visual imagery experiences.</w:t>
+      </w:r>
+    </w:p>
+    <w:p>
+      <w:r>
+        <w:lastRenderedPageBreak/>
+        <w:t>--</w:t>
+      </w:r>
+    </w:p>
+    <w:p>
+      <w:r>
+        <w:t xml:space="preserve">Mental imagery is the cognitive process of creating or recreating sensory experiences in the mind without direct external stimuli. Traditional assessments rely on subjective self-report measures, such as the Vividness of Visual Imagery Questionnaire (VVIQ). To objectively measure mental images, we explored a novel approach using pareidolia and reverse </w:t>
+      </w:r>
+      <w:proofErr w:type="spellStart"/>
+      <w:proofErr w:type="gramStart"/>
+      <w:r>
+        <w:t>correlation.Classification</w:t>
+      </w:r>
+      <w:proofErr w:type="spellEnd"/>
+      <w:proofErr w:type="gramEnd"/>
+      <w:r>
+        <w:t xml:space="preserve"> images are visual representations created by summing noise patterns in which an observer reports seeing a target stimulus. This technique allows us to reconstruct and visualize participants' mental representations. We aimed to leverage this method to objectively assess visual imagery ability, addressing the challenge of measuring a cognitive process that is not directly </w:t>
+      </w:r>
+      <w:proofErr w:type="spellStart"/>
+      <w:proofErr w:type="gramStart"/>
+      <w:r>
+        <w:t>observable.We</w:t>
+      </w:r>
+      <w:proofErr w:type="spellEnd"/>
+      <w:proofErr w:type="gramEnd"/>
+      <w:r>
+        <w:t xml:space="preserve"> conducted a mind-reading experiment with 18 participants, asking them to choose a digit from 1-9. Participants selected noise images resembling their mental image of the chosen digit. A genetic search algorithm guided selection, progressively forming the digit from noise. The sum of these selections created a 'classification image', representing the participant's mental image of their chosen </w:t>
+      </w:r>
+      <w:proofErr w:type="spellStart"/>
+      <w:proofErr w:type="gramStart"/>
+      <w:r>
+        <w:t>digit.We</w:t>
+      </w:r>
+      <w:proofErr w:type="spellEnd"/>
+      <w:proofErr w:type="gramEnd"/>
+      <w:r>
+        <w:t xml:space="preserve"> input the generated classification images to deep neural network (DNN) image classifiers trained to recognise digits. The DNNs correctly identified the participant's imagined digit 40% of the time (p&lt;.001; well above chance=11%). A new set of participants correctly identified the digits from classification images 60% of the </w:t>
+      </w:r>
+      <w:proofErr w:type="spellStart"/>
+      <w:proofErr w:type="gramStart"/>
+      <w:r>
+        <w:t>time.This</w:t>
+      </w:r>
+      <w:proofErr w:type="spellEnd"/>
+      <w:proofErr w:type="gramEnd"/>
+      <w:r>
+        <w:t xml:space="preserve"> method demonstrates the ability to reconstruct and interpret participants' mental images using both computational and human observers. It establishes a data-driven approach for objectively assessing visual imagery ability, with potential implications for research and clinical applications in understanding the spectrum of visual imagery experiences.</w:t>
+      </w:r>
+      <w:r>
+        <w:br/>
+        <w:t>--</w:t>
+      </w:r>
+    </w:p>
+    <w:p>
+      <w:r>
+        <w:t>Mental imagery is the cognitive process of creating or recreating sensory experiences in the mind without direct external stimuli. Traditional assessments rely on subjective self-report measures, such as the Vividness of Visual Imagery Questionnaire (VVIQ). To objectively measure mental images, we explored a novel approach using pareidolia and reverse correlation.</w:t>
+      </w:r>
+    </w:p>
+    <w:p>
+      <w:r>
+        <w:t>We conducted a mind-reading experiment with 18 participants, asking them to choose a digit from 1-9. Participants selected noise images resembling their mental image of the chosen digit. A genetic search algorithm guided selection, progressively forming the digit from noise. The sum of these selections created a 'classification image', representing the participant's mental image of their chosen digit.</w:t>
+      </w:r>
+    </w:p>
+    <w:p>
+      <w:r>
+        <w:t>We input the generated classification images to deep neural network (DNN) image classifiers trained to recognise digits. The DNNs correctly identified the participant's imagined digit 40% of the time (p&lt;.001; well above chance=11%). A new set of participants correctly identified the digits from classification images 60% of the time.</w:t>
+      </w:r>
+    </w:p>
+    <w:p>
+      <w:r>
+        <w:t>This method demonstrates the ability to reconstruct and interpret participants' mental images using both computational and human observers. Future applications include using DNNs as simulated observers to design stimulus sets inducing pareidolia, enabling experiments measuring individual differences in pareidolia activation/frequency.</w:t>
+      </w:r>
+    </w:p>
+    <w:p>
+      <w:r>
+        <w:t>This data-driven approach establishes a pipeline for objectively assessing visual imagery ability, with potential implications for research and clinical applications in understanding the spectrum of visual imagery experiences.</w:t>
+      </w:r>
+    </w:p>
+    <w:p>
+      <w:r>
+        <w:lastRenderedPageBreak/>
+        <w:t>--</w:t>
+      </w:r>
+    </w:p>
+    <w:p>
+      <w:r>
+        <w:t>Mental imagery is the cognitive process of creating or recreating sensory experiences in the mind without direct external stimuli. Traditional assessments rely on subjective self-report measures, such as the Vividness of Visual Imagery Questionnaire (VVIQ). To objectively measure mental images, we explored a novel approach using pareidolia and reverse correlation.</w:t>
+      </w:r>
+      <w:r>
+        <w:t xml:space="preserve"> </w:t>
+      </w:r>
+      <w:proofErr w:type="gramStart"/>
+      <w:r>
+        <w:t>We</w:t>
+      </w:r>
+      <w:proofErr w:type="gramEnd"/>
+      <w:r>
+        <w:t xml:space="preserve"> conducted a mind-reading experiment with 18 participants, asking them to choose a digit from 1-9. Participants selected noise images resembling their mental image of the chosen digit. A genetic search algorithm guided selection, progressively forming the digit from noise. The sum of these selections created a 'classification image', representing the participant's mental image of their chosen digit.</w:t>
+      </w:r>
+      <w:r>
+        <w:t xml:space="preserve"> </w:t>
+      </w:r>
+      <w:r>
+        <w:t xml:space="preserve">We </w:t>
+      </w:r>
+      <w:r>
+        <w:t>passed</w:t>
+      </w:r>
+      <w:r>
+        <w:t xml:space="preserve"> the generated classification images to deep neural network (DNN) image classifiers trained to recognise digits. The DNNs correctly identified the participant's imagined digit 40% of the time (p&lt;.001; well above chance=11%). A new set of participants correctly identified the digits from classification images 60% of the time.</w:t>
+      </w:r>
+      <w:r>
+        <w:t xml:space="preserve"> </w:t>
+      </w:r>
+      <w:r>
+        <w:t>This proof-of-concept demonstration bridges the gap between subjective self-reports and objective measurements of mental imagery. By combining reverse correlation with machine learning, we offer a novel, data-driven method to visualize and quantify individual differences in mental imagery ability. This approach not only provides a more objective assessment but also opens new avenues for exploring visual imagination. Future applications include using DNNs as simulated observers to design stimulus sets inducing pareidolia, enabling experiments measuring individual differences in pareidolia activation/frequency.</w:t>
       </w:r>
     </w:p>
     <w:sectPr>
@@ -635,6 +964,48 @@
     </w:sectPr>
   </w:body>
 </w:document>
+</file>
+
+<file path=word/comments.xml><?xml version="1.0" encoding="utf-8"?>
+<w:comments xmlns:wpc="http://schemas.microsoft.com/office/word/2010/wordprocessingCanvas" xmlns:cx="http://schemas.microsoft.com/office/drawing/2014/chartex" xmlns:cx1="http://schemas.microsoft.com/office/drawing/2015/9/8/chartex" xmlns:cx2="http://schemas.microsoft.com/office/drawing/2015/10/21/chartex" xmlns:cx3="http://schemas.microsoft.com/office/drawing/2016/5/9/chartex" xmlns:cx4="http://schemas.microsoft.com/office/drawing/2016/5/10/chartex" xmlns:cx5="http://schemas.microsoft.com/office/drawing/2016/5/11/chartex" xmlns:cx6="http://schemas.microsoft.com/office/drawing/2016/5/12/chartex" xmlns:cx7="http://schemas.microsoft.com/office/drawing/2016/5/13/chartex" xmlns:cx8="http://schemas.microsoft.com/office/drawing/2016/5/14/chartex" xmlns:mc="http://schemas.openxmlformats.org/markup-compatibility/2006" xmlns:aink="http://schemas.microsoft.com/office/drawing/2016/ink" xmlns:am3d="http://schemas.microsoft.com/office/drawing/2017/model3d" xmlns:o="urn:schemas-microsoft-com:office:office" xmlns:oel="http://schemas.microsoft.com/office/2019/extlst" xmlns:r="http://schemas.openxmlformats.org/officeDocument/2006/relationships" xmlns:m="http://schemas.openxmlformats.org/officeDocument/2006/math" xmlns:v="urn:schemas-microsoft-com:vml" xmlns:wp14="http://schemas.microsoft.com/office/word/2010/wordprocessingDrawing" xmlns:wp="http://schemas.openxmlformats.org/drawingml/2006/wordprocessingDrawing" xmlns:w10="urn:schemas-microsoft-com:office:word" xmlns:w="http://schemas.openxmlformats.org/wordprocessingml/2006/main" xmlns:w14="http://schemas.microsoft.com/office/word/2010/wordml" xmlns:w15="http://schemas.microsoft.com/office/word/2012/wordml" xmlns:w16cex="http://schemas.microsoft.com/office/word/2018/wordml/cex" xmlns:w16cid="http://schemas.microsoft.com/office/word/2016/wordml/cid" xmlns:w16="http://schemas.microsoft.com/office/word/2018/wordml" xmlns:w16du="http://schemas.microsoft.com/office/word/2023/wordml/word16du" xmlns:w16sdtdh="http://schemas.microsoft.com/office/word/2020/wordml/sdtdatahash" xmlns:w16se="http://schemas.microsoft.com/office/word/2015/wordml/symex" xmlns:wpg="http://schemas.microsoft.com/office/word/2010/wordprocessingGroup" xmlns:wpi="http://schemas.microsoft.com/office/word/2010/wordprocessingInk" xmlns:wne="http://schemas.microsoft.com/office/word/2006/wordml" xmlns:wps="http://schemas.microsoft.com/office/word/2010/wordprocessingShape" mc:Ignorable="w14 w15 w16se w16cid w16 w16cex w16sdtdh w16du wp14">
+  <w:comment w:id="0" w:author="Saivydas Villani (sv5g24)" w:date="2024-11-14T18:03:00Z" w:initials="SV">
+    <w:p>
+      <w:pPr>
+        <w:pStyle w:val="CommentText"/>
+      </w:pPr>
+      <w:r>
+        <w:rPr>
+          <w:rStyle w:val="CommentReference"/>
+        </w:rPr>
+        <w:annotationRef/>
+      </w:r>
+      <w:r>
+        <w:rPr>
+          <w:lang w:val="en-US"/>
+        </w:rPr>
+        <w:t>The actual percentage is not stated in the draft</w:t>
+      </w:r>
+    </w:p>
+  </w:comment>
+</w:comments>
+</file>
+
+<file path=word/commentsExtended.xml><?xml version="1.0" encoding="utf-8"?>
+<w15:commentsEx xmlns:wpc="http://schemas.microsoft.com/office/word/2010/wordprocessingCanvas" xmlns:cx="http://schemas.microsoft.com/office/drawing/2014/chartex" xmlns:cx1="http://schemas.microsoft.com/office/drawing/2015/9/8/chartex" xmlns:cx2="http://schemas.microsoft.com/office/drawing/2015/10/21/chartex" xmlns:cx3="http://schemas.microsoft.com/office/drawing/2016/5/9/chartex" xmlns:cx4="http://schemas.microsoft.com/office/drawing/2016/5/10/chartex" xmlns:cx5="http://schemas.microsoft.com/office/drawing/2016/5/11/chartex" xmlns:cx6="http://schemas.microsoft.com/office/drawing/2016/5/12/chartex" xmlns:cx7="http://schemas.microsoft.com/office/drawing/2016/5/13/chartex" xmlns:cx8="http://schemas.microsoft.com/office/drawing/2016/5/14/chartex" xmlns:mc="http://schemas.openxmlformats.org/markup-compatibility/2006" xmlns:aink="http://schemas.microsoft.com/office/drawing/2016/ink" xmlns:am3d="http://schemas.microsoft.com/office/drawing/2017/model3d" xmlns:o="urn:schemas-microsoft-com:office:office" xmlns:oel="http://schemas.microsoft.com/office/2019/extlst" xmlns:r="http://schemas.openxmlformats.org/officeDocument/2006/relationships" xmlns:m="http://schemas.openxmlformats.org/officeDocument/2006/math" xmlns:v="urn:schemas-microsoft-com:vml" xmlns:wp14="http://schemas.microsoft.com/office/word/2010/wordprocessingDrawing" xmlns:wp="http://schemas.openxmlformats.org/drawingml/2006/wordprocessingDrawing" xmlns:w10="urn:schemas-microsoft-com:office:word" xmlns:w="http://schemas.openxmlformats.org/wordprocessingml/2006/main" xmlns:w14="http://schemas.microsoft.com/office/word/2010/wordml" xmlns:w15="http://schemas.microsoft.com/office/word/2012/wordml" xmlns:w16cex="http://schemas.microsoft.com/office/word/2018/wordml/cex" xmlns:w16cid="http://schemas.microsoft.com/office/word/2016/wordml/cid" xmlns:w16="http://schemas.microsoft.com/office/word/2018/wordml" xmlns:w16du="http://schemas.microsoft.com/office/word/2023/wordml/word16du" xmlns:w16sdtdh="http://schemas.microsoft.com/office/word/2020/wordml/sdtdatahash" xmlns:w16se="http://schemas.microsoft.com/office/word/2015/wordml/symex" xmlns:wpg="http://schemas.microsoft.com/office/word/2010/wordprocessingGroup" xmlns:wpi="http://schemas.microsoft.com/office/word/2010/wordprocessingInk" xmlns:wne="http://schemas.microsoft.com/office/word/2006/wordml" xmlns:wps="http://schemas.microsoft.com/office/word/2010/wordprocessingShape" mc:Ignorable="w14 w15 w16se w16cid w16 w16cex w16sdtdh w16du wp14">
+  <w15:commentEx w15:paraId="3DC497BE" w15:done="0"/>
+</w15:commentsEx>
+</file>
+
+<file path=word/commentsExtensible.xml><?xml version="1.0" encoding="utf-8"?>
+<w16cex:commentsExtensible xmlns:wpc="http://schemas.microsoft.com/office/word/2010/wordprocessingCanvas" xmlns:cx="http://schemas.microsoft.com/office/drawing/2014/chartex" xmlns:cx1="http://schemas.microsoft.com/office/drawing/2015/9/8/chartex" xmlns:cx2="http://schemas.microsoft.com/office/drawing/2015/10/21/chartex" xmlns:cx3="http://schemas.microsoft.com/office/drawing/2016/5/9/chartex" xmlns:cx4="http://schemas.microsoft.com/office/drawing/2016/5/10/chartex" xmlns:cx5="http://schemas.microsoft.com/office/drawing/2016/5/11/chartex" xmlns:cx6="http://schemas.microsoft.com/office/drawing/2016/5/12/chartex" xmlns:cx7="http://schemas.microsoft.com/office/drawing/2016/5/13/chartex" xmlns:cx8="http://schemas.microsoft.com/office/drawing/2016/5/14/chartex" xmlns:cr="http://schemas.microsoft.com/office/comments/2020/reactions" xmlns:mc="http://schemas.openxmlformats.org/markup-compatibility/2006" xmlns:aink="http://schemas.microsoft.com/office/drawing/2016/ink" xmlns:am3d="http://schemas.microsoft.com/office/drawing/2017/model3d" xmlns:o="urn:schemas-microsoft-com:office:office" xmlns:oel="http://schemas.microsoft.com/office/2019/extlst" xmlns:r="http://schemas.openxmlformats.org/officeDocument/2006/relationships" xmlns:m="http://schemas.openxmlformats.org/officeDocument/2006/math" xmlns:v="urn:schemas-microsoft-com:vml" xmlns:wp14="http://schemas.microsoft.com/office/word/2010/wordprocessingDrawing" xmlns:wp="http://schemas.openxmlformats.org/drawingml/2006/wordprocessingDrawing" xmlns:w10="urn:schemas-microsoft-com:office:word" xmlns:w="http://schemas.openxmlformats.org/wordprocessingml/2006/main" xmlns:w14="http://schemas.microsoft.com/office/word/2010/wordml" xmlns:w15="http://schemas.microsoft.com/office/word/2012/wordml" xmlns:w16cex="http://schemas.microsoft.com/office/word/2018/wordml/cex" xmlns:w16cid="http://schemas.microsoft.com/office/word/2016/wordml/cid" xmlns:w16="http://schemas.microsoft.com/office/word/2018/wordml" xmlns:w16du="http://schemas.microsoft.com/office/word/2023/wordml/word16du" xmlns:w16sdtdh="http://schemas.microsoft.com/office/word/2020/wordml/sdtdatahash" xmlns:w16se="http://schemas.microsoft.com/office/word/2015/wordml/symex" xmlns:wpg="http://schemas.microsoft.com/office/word/2010/wordprocessingGroup" xmlns:wpi="http://schemas.microsoft.com/office/word/2010/wordprocessingInk" xmlns:wne="http://schemas.microsoft.com/office/word/2006/wordml" xmlns:wps="http://schemas.microsoft.com/office/word/2010/wordprocessingShape" mc:Ignorable="w14 w15 w16se w16cid w16 w16cex w16sdtdh cr w16du wp14">
+  <w16cex:commentExtensible w16cex:durableId="2ADC750A" w16cex:dateUtc="2024-11-14T18:03:00Z"/>
+</w16cex:commentsExtensible>
+</file>
+
+<file path=word/commentsIds.xml><?xml version="1.0" encoding="utf-8"?>
+<w16cid:commentsIds xmlns:wpc="http://schemas.microsoft.com/office/word/2010/wordprocessingCanvas" xmlns:cx="http://schemas.microsoft.com/office/drawing/2014/chartex" xmlns:cx1="http://schemas.microsoft.com/office/drawing/2015/9/8/chartex" xmlns:cx2="http://schemas.microsoft.com/office/drawing/2015/10/21/chartex" xmlns:cx3="http://schemas.microsoft.com/office/drawing/2016/5/9/chartex" xmlns:cx4="http://schemas.microsoft.com/office/drawing/2016/5/10/chartex" xmlns:cx5="http://schemas.microsoft.com/office/drawing/2016/5/11/chartex" xmlns:cx6="http://schemas.microsoft.com/office/drawing/2016/5/12/chartex" xmlns:cx7="http://schemas.microsoft.com/office/drawing/2016/5/13/chartex" xmlns:cx8="http://schemas.microsoft.com/office/drawing/2016/5/14/chartex" xmlns:mc="http://schemas.openxmlformats.org/markup-compatibility/2006" xmlns:aink="http://schemas.microsoft.com/office/drawing/2016/ink" xmlns:am3d="http://schemas.microsoft.com/office/drawing/2017/model3d" xmlns:o="urn:schemas-microsoft-com:office:office" xmlns:oel="http://schemas.microsoft.com/office/2019/extlst" xmlns:r="http://schemas.openxmlformats.org/officeDocument/2006/relationships" xmlns:m="http://schemas.openxmlformats.org/officeDocument/2006/math" xmlns:v="urn:schemas-microsoft-com:vml" xmlns:wp14="http://schemas.microsoft.com/office/word/2010/wordprocessingDrawing" xmlns:wp="http://schemas.openxmlformats.org/drawingml/2006/wordprocessingDrawing" xmlns:w10="urn:schemas-microsoft-com:office:word" xmlns:w="http://schemas.openxmlformats.org/wordprocessingml/2006/main" xmlns:w14="http://schemas.microsoft.com/office/word/2010/wordml" xmlns:w15="http://schemas.microsoft.com/office/word/2012/wordml" xmlns:w16cex="http://schemas.microsoft.com/office/word/2018/wordml/cex" xmlns:w16cid="http://schemas.microsoft.com/office/word/2016/wordml/cid" xmlns:w16="http://schemas.microsoft.com/office/word/2018/wordml" xmlns:w16du="http://schemas.microsoft.com/office/word/2023/wordml/word16du" xmlns:w16sdtdh="http://schemas.microsoft.com/office/word/2020/wordml/sdtdatahash" xmlns:w16se="http://schemas.microsoft.com/office/word/2015/wordml/symex" xmlns:wpg="http://schemas.microsoft.com/office/word/2010/wordprocessingGroup" xmlns:wpi="http://schemas.microsoft.com/office/word/2010/wordprocessingInk" xmlns:wne="http://schemas.microsoft.com/office/word/2006/wordml" xmlns:wps="http://schemas.microsoft.com/office/word/2010/wordprocessingShape" mc:Ignorable="w14 w15 w16se w16cid w16 w16cex w16sdtdh w16du wp14">
+  <w16cid:commentId w16cid:paraId="3DC497BE" w16cid:durableId="2ADC750A"/>
+</w16cid:commentsIds>
 </file>
 
 <file path=word/numbering.xml><?xml version="1.0" encoding="utf-8"?>
@@ -1024,6 +1395,14 @@
     <w:abstractNumId w:val="0"/>
   </w:num>
 </w:numbering>
+</file>
+
+<file path=word/people.xml><?xml version="1.0" encoding="utf-8"?>
+<w15:people xmlns:wpc="http://schemas.microsoft.com/office/word/2010/wordprocessingCanvas" xmlns:cx="http://schemas.microsoft.com/office/drawing/2014/chartex" xmlns:cx1="http://schemas.microsoft.com/office/drawing/2015/9/8/chartex" xmlns:cx2="http://schemas.microsoft.com/office/drawing/2015/10/21/chartex" xmlns:cx3="http://schemas.microsoft.com/office/drawing/2016/5/9/chartex" xmlns:cx4="http://schemas.microsoft.com/office/drawing/2016/5/10/chartex" xmlns:cx5="http://schemas.microsoft.com/office/drawing/2016/5/11/chartex" xmlns:cx6="http://schemas.microsoft.com/office/drawing/2016/5/12/chartex" xmlns:cx7="http://schemas.microsoft.com/office/drawing/2016/5/13/chartex" xmlns:cx8="http://schemas.microsoft.com/office/drawing/2016/5/14/chartex" xmlns:mc="http://schemas.openxmlformats.org/markup-compatibility/2006" xmlns:aink="http://schemas.microsoft.com/office/drawing/2016/ink" xmlns:am3d="http://schemas.microsoft.com/office/drawing/2017/model3d" xmlns:o="urn:schemas-microsoft-com:office:office" xmlns:oel="http://schemas.microsoft.com/office/2019/extlst" xmlns:r="http://schemas.openxmlformats.org/officeDocument/2006/relationships" xmlns:m="http://schemas.openxmlformats.org/officeDocument/2006/math" xmlns:v="urn:schemas-microsoft-com:vml" xmlns:wp14="http://schemas.microsoft.com/office/word/2010/wordprocessingDrawing" xmlns:wp="http://schemas.openxmlformats.org/drawingml/2006/wordprocessingDrawing" xmlns:w10="urn:schemas-microsoft-com:office:word" xmlns:w="http://schemas.openxmlformats.org/wordprocessingml/2006/main" xmlns:w14="http://schemas.microsoft.com/office/word/2010/wordml" xmlns:w15="http://schemas.microsoft.com/office/word/2012/wordml" xmlns:w16cex="http://schemas.microsoft.com/office/word/2018/wordml/cex" xmlns:w16cid="http://schemas.microsoft.com/office/word/2016/wordml/cid" xmlns:w16="http://schemas.microsoft.com/office/word/2018/wordml" xmlns:w16du="http://schemas.microsoft.com/office/word/2023/wordml/word16du" xmlns:w16sdtdh="http://schemas.microsoft.com/office/word/2020/wordml/sdtdatahash" xmlns:w16se="http://schemas.microsoft.com/office/word/2015/wordml/symex" xmlns:wpg="http://schemas.microsoft.com/office/word/2010/wordprocessingGroup" xmlns:wpi="http://schemas.microsoft.com/office/word/2010/wordprocessingInk" xmlns:wne="http://schemas.microsoft.com/office/word/2006/wordml" xmlns:wps="http://schemas.microsoft.com/office/word/2010/wordprocessingShape" mc:Ignorable="w14 w15 w16se w16cid w16 w16cex w16sdtdh w16du wp14">
+  <w15:person w15:author="Saivydas Villani (sv5g24)">
+    <w15:presenceInfo w15:providerId="AD" w15:userId="S::sv5g24@soton.ac.uk::3fefef43-0bae-4932-ba85-ab95878716a8"/>
+  </w15:person>
+</w15:people>
 </file>
 
 <file path=word/styles.xml><?xml version="1.0" encoding="utf-8"?>
@@ -1966,6 +2345,72 @@
       <w:spacing w:val="5"/>
     </w:rPr>
   </w:style>
+  <w:style w:type="character" w:styleId="CommentReference">
+    <w:name w:val="annotation reference"/>
+    <w:basedOn w:val="DefaultParagraphFont"/>
+    <w:uiPriority w:val="99"/>
+    <w:semiHidden/>
+    <w:unhideWhenUsed/>
+    <w:rsid w:val="00D64D75"/>
+    <w:rPr>
+      <w:sz w:val="16"/>
+      <w:szCs w:val="16"/>
+    </w:rPr>
+  </w:style>
+  <w:style w:type="paragraph" w:styleId="CommentText">
+    <w:name w:val="annotation text"/>
+    <w:basedOn w:val="Normal"/>
+    <w:link w:val="CommentTextChar"/>
+    <w:uiPriority w:val="99"/>
+    <w:unhideWhenUsed/>
+    <w:rsid w:val="00D64D75"/>
+    <w:pPr>
+      <w:spacing w:line="240" w:lineRule="auto"/>
+    </w:pPr>
+    <w:rPr>
+      <w:sz w:val="20"/>
+      <w:szCs w:val="20"/>
+    </w:rPr>
+  </w:style>
+  <w:style w:type="character" w:customStyle="1" w:styleId="CommentTextChar">
+    <w:name w:val="Comment Text Char"/>
+    <w:basedOn w:val="DefaultParagraphFont"/>
+    <w:link w:val="CommentText"/>
+    <w:uiPriority w:val="99"/>
+    <w:rsid w:val="00D64D75"/>
+    <w:rPr>
+      <w:sz w:val="20"/>
+      <w:szCs w:val="20"/>
+    </w:rPr>
+  </w:style>
+  <w:style w:type="paragraph" w:styleId="CommentSubject">
+    <w:name w:val="annotation subject"/>
+    <w:basedOn w:val="CommentText"/>
+    <w:next w:val="CommentText"/>
+    <w:link w:val="CommentSubjectChar"/>
+    <w:uiPriority w:val="99"/>
+    <w:semiHidden/>
+    <w:unhideWhenUsed/>
+    <w:rsid w:val="00D64D75"/>
+    <w:rPr>
+      <w:b/>
+      <w:bCs/>
+    </w:rPr>
+  </w:style>
+  <w:style w:type="character" w:customStyle="1" w:styleId="CommentSubjectChar">
+    <w:name w:val="Comment Subject Char"/>
+    <w:basedOn w:val="CommentTextChar"/>
+    <w:link w:val="CommentSubject"/>
+    <w:uiPriority w:val="99"/>
+    <w:semiHidden/>
+    <w:rsid w:val="00D64D75"/>
+    <w:rPr>
+      <w:b/>
+      <w:bCs/>
+      <w:sz w:val="20"/>
+      <w:szCs w:val="20"/>
+    </w:rPr>
+  </w:style>
 </w:styles>
 </file>
 

</xml_diff>